<commit_message>
Update: functioneel ontwerp klaar
</commit_message>
<xml_diff>
--- a/Documentatie/fucntioneel ontwerp.docx
+++ b/Documentatie/fucntioneel ontwerp.docx
@@ -10,6 +10,7 @@
           <w:docPartUnique/>
         </w:docPartObj>
       </w:sdtPr>
+      <w:sdtEndPr/>
       <w:sdtContent>
         <w:p/>
         <w:p>
@@ -82,6 +83,7 @@
                                   <w:dataBinding w:prefixMappings="xmlns:ns0='http://purl.org/dc/elements/1.1/' xmlns:ns1='http://schemas.openxmlformats.org/package/2006/metadata/core-properties' " w:xpath="/ns1:coreProperties[1]/ns0:subject[1]" w:storeItemID="{6C3C8BC8-F283-45AE-878A-BAB7291924A1}"/>
                                   <w:text/>
                                 </w:sdtPr>
+                                <w:sdtEndPr/>
                                 <w:sdtContent>
                                   <w:p>
                                     <w:pPr>
@@ -991,6 +993,7 @@
                                       <w:dataBinding w:prefixMappings="xmlns:ns0='http://purl.org/dc/elements/1.1/' xmlns:ns1='http://schemas.openxmlformats.org/package/2006/metadata/core-properties' " w:xpath="/ns1:coreProperties[1]/ns0:title[1]" w:storeItemID="{6C3C8BC8-F283-45AE-878A-BAB7291924A1}"/>
                                       <w:text/>
                                     </w:sdtPr>
+                                    <w:sdtEndPr/>
                                     <w:sdtContent>
                                       <w:r>
                                         <w:rPr>
@@ -1378,6 +1381,7 @@
                                     <w:calendar w:val="gregorian"/>
                                   </w:date>
                                 </w:sdtPr>
+                                <w:sdtEndPr/>
                                 <w:sdtContent>
                                   <w:p>
                                     <w:pPr>
@@ -1510,7 +1514,17 @@
             <w:tcW w:w="3005" w:type="dxa"/>
           </w:tcPr>
           <w:p>
-            <w:r>
+            <w:pPr>
+              <w:rPr>
+                <w:rFonts w:ascii="Arial" w:hAnsi="Arial" w:cs="Arial"/>
+                <w:sz w:val="24"/>
+              </w:rPr>
+            </w:pPr>
+            <w:r>
+              <w:rPr>
+                <w:rFonts w:ascii="Arial" w:hAnsi="Arial" w:cs="Arial"/>
+                <w:sz w:val="24"/>
+              </w:rPr>
               <w:t>Versie</w:t>
             </w:r>
           </w:p>
@@ -1520,7 +1534,17 @@
             <w:tcW w:w="3005" w:type="dxa"/>
           </w:tcPr>
           <w:p>
-            <w:r>
+            <w:pPr>
+              <w:rPr>
+                <w:rFonts w:ascii="Arial" w:hAnsi="Arial" w:cs="Arial"/>
+                <w:sz w:val="24"/>
+              </w:rPr>
+            </w:pPr>
+            <w:r>
+              <w:rPr>
+                <w:rFonts w:ascii="Arial" w:hAnsi="Arial" w:cs="Arial"/>
+                <w:sz w:val="24"/>
+              </w:rPr>
               <w:t>Datum</w:t>
             </w:r>
           </w:p>
@@ -1530,7 +1554,17 @@
             <w:tcW w:w="3006" w:type="dxa"/>
           </w:tcPr>
           <w:p>
-            <w:r>
+            <w:pPr>
+              <w:rPr>
+                <w:rFonts w:ascii="Arial" w:hAnsi="Arial" w:cs="Arial"/>
+                <w:sz w:val="24"/>
+              </w:rPr>
+            </w:pPr>
+            <w:r>
+              <w:rPr>
+                <w:rFonts w:ascii="Arial" w:hAnsi="Arial" w:cs="Arial"/>
+                <w:sz w:val="24"/>
+              </w:rPr>
               <w:t>Beschrijving</w:t>
             </w:r>
           </w:p>
@@ -1542,7 +1576,17 @@
             <w:tcW w:w="3005" w:type="dxa"/>
           </w:tcPr>
           <w:p>
-            <w:r>
+            <w:pPr>
+              <w:rPr>
+                <w:rFonts w:ascii="Arial" w:hAnsi="Arial" w:cs="Arial"/>
+                <w:sz w:val="24"/>
+              </w:rPr>
+            </w:pPr>
+            <w:r>
+              <w:rPr>
+                <w:rFonts w:ascii="Arial" w:hAnsi="Arial" w:cs="Arial"/>
+                <w:sz w:val="24"/>
+              </w:rPr>
               <w:t>1.0</w:t>
             </w:r>
           </w:p>
@@ -1552,7 +1596,17 @@
             <w:tcW w:w="3005" w:type="dxa"/>
           </w:tcPr>
           <w:p>
-            <w:r>
+            <w:pPr>
+              <w:rPr>
+                <w:rFonts w:ascii="Arial" w:hAnsi="Arial" w:cs="Arial"/>
+                <w:sz w:val="24"/>
+              </w:rPr>
+            </w:pPr>
+            <w:r>
+              <w:rPr>
+                <w:rFonts w:ascii="Arial" w:hAnsi="Arial" w:cs="Arial"/>
+                <w:sz w:val="24"/>
+              </w:rPr>
               <w:t>26-03-2018</w:t>
             </w:r>
           </w:p>
@@ -1562,7 +1616,17 @@
             <w:tcW w:w="3006" w:type="dxa"/>
           </w:tcPr>
           <w:p>
-            <w:r>
+            <w:pPr>
+              <w:rPr>
+                <w:rFonts w:ascii="Arial" w:hAnsi="Arial" w:cs="Arial"/>
+                <w:sz w:val="24"/>
+              </w:rPr>
+            </w:pPr>
+            <w:r>
+              <w:rPr>
+                <w:rFonts w:ascii="Arial" w:hAnsi="Arial" w:cs="Arial"/>
+                <w:sz w:val="24"/>
+              </w:rPr>
               <w:t>Use cases, specificaties, ERD toegevoegd</w:t>
             </w:r>
           </w:p>
@@ -1574,7 +1638,17 @@
             <w:tcW w:w="3005" w:type="dxa"/>
           </w:tcPr>
           <w:p>
-            <w:r>
+            <w:pPr>
+              <w:rPr>
+                <w:rFonts w:ascii="Arial" w:hAnsi="Arial" w:cs="Arial"/>
+                <w:sz w:val="24"/>
+              </w:rPr>
+            </w:pPr>
+            <w:r>
+              <w:rPr>
+                <w:rFonts w:ascii="Arial" w:hAnsi="Arial" w:cs="Arial"/>
+                <w:sz w:val="24"/>
+              </w:rPr>
               <w:t>1.1</w:t>
             </w:r>
           </w:p>
@@ -1584,7 +1658,17 @@
             <w:tcW w:w="3005" w:type="dxa"/>
           </w:tcPr>
           <w:p>
-            <w:r>
+            <w:pPr>
+              <w:rPr>
+                <w:rFonts w:ascii="Arial" w:hAnsi="Arial" w:cs="Arial"/>
+                <w:sz w:val="24"/>
+              </w:rPr>
+            </w:pPr>
+            <w:r>
+              <w:rPr>
+                <w:rFonts w:ascii="Arial" w:hAnsi="Arial" w:cs="Arial"/>
+                <w:sz w:val="24"/>
+              </w:rPr>
               <w:t>26-03-2018</w:t>
             </w:r>
           </w:p>
@@ -1594,7 +1678,17 @@
             <w:tcW w:w="3006" w:type="dxa"/>
           </w:tcPr>
           <w:p>
-            <w:r>
+            <w:pPr>
+              <w:rPr>
+                <w:rFonts w:ascii="Arial" w:hAnsi="Arial" w:cs="Arial"/>
+                <w:sz w:val="24"/>
+              </w:rPr>
+            </w:pPr>
+            <w:r>
+              <w:rPr>
+                <w:rFonts w:ascii="Arial" w:hAnsi="Arial" w:cs="Arial"/>
+                <w:sz w:val="24"/>
+              </w:rPr>
               <w:t>Tekst toegevoegd bij alle koppen</w:t>
             </w:r>
           </w:p>
@@ -1606,7 +1700,17 @@
             <w:tcW w:w="3005" w:type="dxa"/>
           </w:tcPr>
           <w:p>
-            <w:r>
+            <w:pPr>
+              <w:rPr>
+                <w:rFonts w:ascii="Arial" w:hAnsi="Arial" w:cs="Arial"/>
+                <w:sz w:val="24"/>
+              </w:rPr>
+            </w:pPr>
+            <w:r>
+              <w:rPr>
+                <w:rFonts w:ascii="Arial" w:hAnsi="Arial" w:cs="Arial"/>
+                <w:sz w:val="24"/>
+              </w:rPr>
               <w:t xml:space="preserve">1.2 </w:t>
             </w:r>
           </w:p>
@@ -1616,7 +1720,17 @@
             <w:tcW w:w="3005" w:type="dxa"/>
           </w:tcPr>
           <w:p>
-            <w:r>
+            <w:pPr>
+              <w:rPr>
+                <w:rFonts w:ascii="Arial" w:hAnsi="Arial" w:cs="Arial"/>
+                <w:sz w:val="24"/>
+              </w:rPr>
+            </w:pPr>
+            <w:r>
+              <w:rPr>
+                <w:rFonts w:ascii="Arial" w:hAnsi="Arial" w:cs="Arial"/>
+                <w:sz w:val="24"/>
+              </w:rPr>
               <w:t>26-03-2018</w:t>
             </w:r>
           </w:p>
@@ -1626,7 +1740,17 @@
             <w:tcW w:w="3006" w:type="dxa"/>
           </w:tcPr>
           <w:p>
-            <w:r>
+            <w:pPr>
+              <w:rPr>
+                <w:rFonts w:ascii="Arial" w:hAnsi="Arial" w:cs="Arial"/>
+                <w:sz w:val="24"/>
+              </w:rPr>
+            </w:pPr>
+            <w:r>
+              <w:rPr>
+                <w:rFonts w:ascii="Arial" w:hAnsi="Arial" w:cs="Arial"/>
+                <w:sz w:val="24"/>
+              </w:rPr>
               <w:t>Traceerbaarheid matrices toegevoegd</w:t>
             </w:r>
           </w:p>
@@ -1638,7 +1762,17 @@
             <w:tcW w:w="3005" w:type="dxa"/>
           </w:tcPr>
           <w:p>
-            <w:r>
+            <w:pPr>
+              <w:rPr>
+                <w:rFonts w:ascii="Arial" w:hAnsi="Arial" w:cs="Arial"/>
+                <w:sz w:val="24"/>
+              </w:rPr>
+            </w:pPr>
+            <w:r>
+              <w:rPr>
+                <w:rFonts w:ascii="Arial" w:hAnsi="Arial" w:cs="Arial"/>
+                <w:sz w:val="24"/>
+              </w:rPr>
               <w:t>1.3</w:t>
             </w:r>
           </w:p>
@@ -1648,7 +1782,17 @@
             <w:tcW w:w="3005" w:type="dxa"/>
           </w:tcPr>
           <w:p>
-            <w:r>
+            <w:pPr>
+              <w:rPr>
+                <w:rFonts w:ascii="Arial" w:hAnsi="Arial" w:cs="Arial"/>
+                <w:sz w:val="24"/>
+              </w:rPr>
+            </w:pPr>
+            <w:r>
+              <w:rPr>
+                <w:rFonts w:ascii="Arial" w:hAnsi="Arial" w:cs="Arial"/>
+                <w:sz w:val="24"/>
+              </w:rPr>
               <w:t>27-03-2018</w:t>
             </w:r>
           </w:p>
@@ -1658,7 +1802,17 @@
             <w:tcW w:w="3006" w:type="dxa"/>
           </w:tcPr>
           <w:p>
-            <w:r>
+            <w:pPr>
+              <w:rPr>
+                <w:rFonts w:ascii="Arial" w:hAnsi="Arial" w:cs="Arial"/>
+                <w:sz w:val="24"/>
+              </w:rPr>
+            </w:pPr>
+            <w:r>
+              <w:rPr>
+                <w:rFonts w:ascii="Arial" w:hAnsi="Arial" w:cs="Arial"/>
+                <w:sz w:val="24"/>
+              </w:rPr>
               <w:t>Use-case diagrammen + specificaties gewijzigd. Traceerbaarheid gewijzigd</w:t>
             </w:r>
           </w:p>
@@ -1666,7 +1820,10 @@
       </w:tr>
     </w:tbl>
     <w:p/>
-    <w:p/>
+    <w:p>
+      <w:bookmarkStart w:id="1" w:name="_GoBack"/>
+      <w:bookmarkEnd w:id="1"/>
+    </w:p>
     <w:p/>
     <w:p/>
     <w:p/>
@@ -2468,10 +2625,7 @@
       </w:sdtContent>
     </w:sdt>
     <w:p/>
-    <w:p>
-      <w:bookmarkStart w:id="1" w:name="_GoBack"/>
-      <w:bookmarkEnd w:id="1"/>
-    </w:p>
+    <w:p/>
     <w:p/>
     <w:p/>
     <w:p/>
@@ -2763,7 +2917,7 @@
           <v:shape id="_x0000_i1025" type="#_x0000_t75" style="width:451.2pt;height:503.85pt" o:ole="">
             <v:imagedata r:id="rId7" o:title=""/>
           </v:shape>
-          <o:OLEObject Type="Embed" ProgID="Visio.Drawing.15" ShapeID="_x0000_i1025" DrawAspect="Content" ObjectID="_1583666747" r:id="rId8"/>
+          <o:OLEObject Type="Embed" ProgID="Visio.Drawing.15" ShapeID="_x0000_i1025" DrawAspect="Content" ObjectID="_1583667469" r:id="rId8"/>
         </w:object>
       </w:r>
     </w:p>
@@ -5154,17 +5308,7 @@
                 <w:szCs w:val="24"/>
                 <w:lang w:val="nl-NL"/>
               </w:rPr>
-              <w:t>TicketSelecteren</w:t>
-            </w:r>
-            <w:r>
-              <w:rPr>
-                <w:rFonts w:ascii="Arial" w:hAnsi="Arial" w:cs="Arial"/>
-                <w:noProof/>
-                <w:sz w:val="24"/>
-                <w:szCs w:val="24"/>
-                <w:lang w:val="nl-NL"/>
-              </w:rPr>
-              <w:t>04</w:t>
+              <w:t>TicketSelecteren04</w:t>
             </w:r>
           </w:p>
         </w:tc>
@@ -5783,17 +5927,7 @@
                 <w:szCs w:val="24"/>
                 <w:lang w:val="nl-NL"/>
               </w:rPr>
-              <w:t>StoelSelecteren</w:t>
-            </w:r>
-            <w:r>
-              <w:rPr>
-                <w:rFonts w:ascii="Arial" w:hAnsi="Arial" w:cs="Arial"/>
-                <w:noProof/>
-                <w:sz w:val="24"/>
-                <w:szCs w:val="24"/>
-                <w:lang w:val="nl-NL"/>
-              </w:rPr>
-              <w:t>05</w:t>
+              <w:t>StoelSelecteren05</w:t>
             </w:r>
           </w:p>
         </w:tc>
@@ -5849,17 +5983,7 @@
                 <w:szCs w:val="24"/>
                 <w:lang w:val="nl-NL"/>
               </w:rPr>
-              <w:t>TicketSelecteren</w:t>
-            </w:r>
-            <w:r>
-              <w:rPr>
-                <w:rFonts w:ascii="Arial" w:hAnsi="Arial" w:cs="Arial"/>
-                <w:noProof/>
-                <w:sz w:val="24"/>
-                <w:szCs w:val="24"/>
-                <w:lang w:val="nl-NL"/>
-              </w:rPr>
-              <w:t>04</w:t>
+              <w:t>TicketSelecteren04</w:t>
             </w:r>
           </w:p>
         </w:tc>
@@ -9910,26 +10034,30 @@
         <w:tblLook w:val="04A0" w:firstRow="1" w:lastRow="0" w:firstColumn="1" w:lastColumn="0" w:noHBand="0" w:noVBand="1"/>
       </w:tblPr>
       <w:tblGrid>
-        <w:gridCol w:w="2877"/>
-        <w:gridCol w:w="1355"/>
-        <w:gridCol w:w="1483"/>
-        <w:gridCol w:w="1596"/>
-        <w:gridCol w:w="1705"/>
+        <w:gridCol w:w="2825"/>
+        <w:gridCol w:w="1312"/>
+        <w:gridCol w:w="1954"/>
+        <w:gridCol w:w="1842"/>
+        <w:gridCol w:w="1083"/>
       </w:tblGrid>
       <w:tr>
         <w:tc>
           <w:tcPr>
-            <w:tcW w:w="2943" w:type="dxa"/>
-          </w:tcPr>
-          <w:p>
-            <w:pPr>
-              <w:rPr>
+            <w:tcW w:w="2825" w:type="dxa"/>
+          </w:tcPr>
+          <w:p>
+            <w:pPr>
+              <w:rPr>
+                <w:rFonts w:ascii="Arial" w:hAnsi="Arial" w:cs="Arial"/>
                 <w:b/>
-              </w:rPr>
-            </w:pPr>
-            <w:r>
-              <w:rPr>
+                <w:sz w:val="24"/>
+              </w:rPr>
+            </w:pPr>
+            <w:r>
+              <w:rPr>
+                <w:rFonts w:ascii="Arial" w:hAnsi="Arial" w:cs="Arial"/>
                 <w:b/>
+                <w:sz w:val="24"/>
               </w:rPr>
               <w:t>Requierments</w:t>
             </w:r>
@@ -9937,17 +10065,21 @@
         </w:tc>
         <w:tc>
           <w:tcPr>
-            <w:tcW w:w="1399" w:type="dxa"/>
-          </w:tcPr>
-          <w:p>
-            <w:pPr>
-              <w:rPr>
+            <w:tcW w:w="1312" w:type="dxa"/>
+          </w:tcPr>
+          <w:p>
+            <w:pPr>
+              <w:rPr>
+                <w:rFonts w:ascii="Arial" w:hAnsi="Arial" w:cs="Arial"/>
                 <w:b/>
-              </w:rPr>
-            </w:pPr>
-            <w:r>
-              <w:rPr>
+                <w:sz w:val="24"/>
+              </w:rPr>
+            </w:pPr>
+            <w:r>
+              <w:rPr>
+                <w:rFonts w:ascii="Arial" w:hAnsi="Arial" w:cs="Arial"/>
                 <w:b/>
+                <w:sz w:val="24"/>
               </w:rPr>
               <w:t>Use Case</w:t>
             </w:r>
@@ -9955,17 +10087,21 @@
         </w:tc>
         <w:tc>
           <w:tcPr>
-            <w:tcW w:w="1536" w:type="dxa"/>
-          </w:tcPr>
-          <w:p>
-            <w:pPr>
-              <w:rPr>
+            <w:tcW w:w="1954" w:type="dxa"/>
+          </w:tcPr>
+          <w:p>
+            <w:pPr>
+              <w:rPr>
+                <w:rFonts w:ascii="Arial" w:hAnsi="Arial" w:cs="Arial"/>
                 <w:b/>
-              </w:rPr>
-            </w:pPr>
-            <w:r>
-              <w:rPr>
+                <w:sz w:val="24"/>
+              </w:rPr>
+            </w:pPr>
+            <w:r>
+              <w:rPr>
+                <w:rFonts w:ascii="Arial" w:hAnsi="Arial" w:cs="Arial"/>
                 <w:b/>
+                <w:sz w:val="24"/>
               </w:rPr>
               <w:t>Use case spec</w:t>
             </w:r>
@@ -9973,17 +10109,21 @@
         </w:tc>
         <w:tc>
           <w:tcPr>
-            <w:tcW w:w="1364" w:type="dxa"/>
-          </w:tcPr>
-          <w:p>
-            <w:pPr>
-              <w:rPr>
+            <w:tcW w:w="1842" w:type="dxa"/>
+          </w:tcPr>
+          <w:p>
+            <w:pPr>
+              <w:rPr>
+                <w:rFonts w:ascii="Arial" w:hAnsi="Arial" w:cs="Arial"/>
                 <w:b/>
-              </w:rPr>
-            </w:pPr>
-            <w:r>
-              <w:rPr>
+                <w:sz w:val="24"/>
+              </w:rPr>
+            </w:pPr>
+            <w:r>
+              <w:rPr>
+                <w:rFonts w:ascii="Arial" w:hAnsi="Arial" w:cs="Arial"/>
                 <w:b/>
+                <w:sz w:val="24"/>
               </w:rPr>
               <w:t>Mockup</w:t>
             </w:r>
@@ -9991,17 +10131,21 @@
         </w:tc>
         <w:tc>
           <w:tcPr>
-            <w:tcW w:w="1774" w:type="dxa"/>
-          </w:tcPr>
-          <w:p>
-            <w:pPr>
-              <w:rPr>
+            <w:tcW w:w="1083" w:type="dxa"/>
+          </w:tcPr>
+          <w:p>
+            <w:pPr>
+              <w:rPr>
+                <w:rFonts w:ascii="Arial" w:hAnsi="Arial" w:cs="Arial"/>
                 <w:b/>
-              </w:rPr>
-            </w:pPr>
-            <w:r>
-              <w:rPr>
+                <w:sz w:val="24"/>
+              </w:rPr>
+            </w:pPr>
+            <w:r>
+              <w:rPr>
+                <w:rFonts w:ascii="Arial" w:hAnsi="Arial" w:cs="Arial"/>
                 <w:b/>
+                <w:sz w:val="24"/>
               </w:rPr>
               <w:t>ERD</w:t>
             </w:r>
@@ -10011,19 +10155,23 @@
       <w:tr>
         <w:tc>
           <w:tcPr>
-            <w:tcW w:w="2943" w:type="dxa"/>
-          </w:tcPr>
-          <w:p>
-            <w:pPr>
-              <w:rPr>
-                <w:rFonts w:ascii="Calibri" w:hAnsi="Calibri" w:cs="Calibri"/>
+            <w:tcW w:w="2825" w:type="dxa"/>
+          </w:tcPr>
+          <w:p>
+            <w:pPr>
+              <w:rPr>
+                <w:rFonts w:ascii="Arial" w:hAnsi="Arial" w:cs="Arial"/>
                 <w:color w:val="000000"/>
-              </w:rPr>
-            </w:pPr>
-            <w:r>
-              <w:rPr>
-                <w:rFonts w:ascii="Calibri" w:hAnsi="Calibri" w:cs="Calibri"/>
+                <w:sz w:val="24"/>
+                <w:szCs w:val="24"/>
+              </w:rPr>
+            </w:pPr>
+            <w:r>
+              <w:rPr>
+                <w:rFonts w:ascii="Arial" w:hAnsi="Arial" w:cs="Arial"/>
                 <w:color w:val="000000"/>
+                <w:sz w:val="24"/>
+                <w:szCs w:val="24"/>
               </w:rPr>
               <w:t>Overzicht met films.</w:t>
             </w:r>
@@ -10031,57 +10179,105 @@
         </w:tc>
         <w:tc>
           <w:tcPr>
-            <w:tcW w:w="1399" w:type="dxa"/>
-          </w:tcPr>
-          <w:p>
-            <w:r>
+            <w:tcW w:w="1312" w:type="dxa"/>
+          </w:tcPr>
+          <w:p>
+            <w:pPr>
+              <w:rPr>
+                <w:rFonts w:ascii="Arial" w:hAnsi="Arial" w:cs="Arial"/>
+                <w:sz w:val="24"/>
+                <w:szCs w:val="24"/>
+              </w:rPr>
+            </w:pPr>
+            <w:r>
+              <w:rPr>
+                <w:rFonts w:ascii="Arial" w:hAnsi="Arial" w:cs="Arial"/>
+                <w:sz w:val="24"/>
+                <w:szCs w:val="24"/>
+              </w:rPr>
               <w:t>X</w:t>
             </w:r>
           </w:p>
         </w:tc>
         <w:tc>
           <w:tcPr>
-            <w:tcW w:w="1536" w:type="dxa"/>
-          </w:tcPr>
-          <w:p>
-            <w:r>
+            <w:tcW w:w="1954" w:type="dxa"/>
+          </w:tcPr>
+          <w:p>
+            <w:pPr>
+              <w:rPr>
+                <w:rFonts w:ascii="Arial" w:hAnsi="Arial" w:cs="Arial"/>
+                <w:sz w:val="24"/>
+                <w:szCs w:val="24"/>
+              </w:rPr>
+            </w:pPr>
+            <w:r>
+              <w:rPr>
+                <w:rFonts w:ascii="Arial" w:hAnsi="Arial" w:cs="Arial"/>
+                <w:sz w:val="24"/>
+                <w:szCs w:val="24"/>
+              </w:rPr>
               <w:t>03</w:t>
             </w:r>
           </w:p>
         </w:tc>
         <w:tc>
           <w:tcPr>
-            <w:tcW w:w="1364" w:type="dxa"/>
-          </w:tcPr>
-          <w:p>
-            <w:r>
+            <w:tcW w:w="1842" w:type="dxa"/>
+          </w:tcPr>
+          <w:p>
+            <w:pPr>
+              <w:rPr>
+                <w:rFonts w:ascii="Arial" w:hAnsi="Arial" w:cs="Arial"/>
+                <w:sz w:val="24"/>
+                <w:szCs w:val="24"/>
+              </w:rPr>
+            </w:pPr>
+            <w:r>
+              <w:rPr>
+                <w:rFonts w:ascii="Arial" w:hAnsi="Arial" w:cs="Arial"/>
+                <w:sz w:val="24"/>
+                <w:szCs w:val="24"/>
+              </w:rPr>
               <w:t>Hoofdpagina</w:t>
             </w:r>
           </w:p>
         </w:tc>
         <w:tc>
           <w:tcPr>
-            <w:tcW w:w="1774" w:type="dxa"/>
-          </w:tcPr>
-          <w:p/>
+            <w:tcW w:w="1083" w:type="dxa"/>
+          </w:tcPr>
+          <w:p>
+            <w:pPr>
+              <w:rPr>
+                <w:rFonts w:ascii="Arial" w:hAnsi="Arial" w:cs="Arial"/>
+                <w:sz w:val="24"/>
+                <w:szCs w:val="24"/>
+              </w:rPr>
+            </w:pPr>
+          </w:p>
         </w:tc>
       </w:tr>
       <w:tr>
         <w:tc>
           <w:tcPr>
-            <w:tcW w:w="2943" w:type="dxa"/>
-          </w:tcPr>
-          <w:p>
-            <w:pPr>
-              <w:rPr>
-                <w:rFonts w:ascii="Calibri" w:hAnsi="Calibri" w:cs="Calibri"/>
+            <w:tcW w:w="2825" w:type="dxa"/>
+          </w:tcPr>
+          <w:p>
+            <w:pPr>
+              <w:rPr>
+                <w:rFonts w:ascii="Arial" w:hAnsi="Arial" w:cs="Arial"/>
                 <w:color w:val="000000"/>
-              </w:rPr>
-            </w:pPr>
-            <w:r>
-              <w:rPr>
-                <w:rFonts w:ascii="Calibri" w:hAnsi="Calibri" w:cs="Calibri"/>
+                <w:sz w:val="24"/>
+                <w:szCs w:val="24"/>
+              </w:rPr>
+            </w:pPr>
+            <w:r>
+              <w:rPr>
+                <w:rFonts w:ascii="Arial" w:hAnsi="Arial" w:cs="Arial"/>
                 <w:color w:val="000000"/>
+                <w:sz w:val="24"/>
+                <w:szCs w:val="24"/>
               </w:rPr>
               <w:t>Kaartjes bestellen.</w:t>
             </w:r>
@@ -10089,60 +10285,113 @@
         </w:tc>
         <w:tc>
           <w:tcPr>
-            <w:tcW w:w="1399" w:type="dxa"/>
-          </w:tcPr>
-          <w:p>
-            <w:r>
+            <w:tcW w:w="1312" w:type="dxa"/>
+          </w:tcPr>
+          <w:p>
+            <w:pPr>
+              <w:rPr>
+                <w:rFonts w:ascii="Arial" w:hAnsi="Arial" w:cs="Arial"/>
+                <w:sz w:val="24"/>
+                <w:szCs w:val="24"/>
+              </w:rPr>
+            </w:pPr>
+            <w:r>
+              <w:rPr>
+                <w:rFonts w:ascii="Arial" w:hAnsi="Arial" w:cs="Arial"/>
+                <w:sz w:val="24"/>
+                <w:szCs w:val="24"/>
+              </w:rPr>
               <w:t>X</w:t>
             </w:r>
           </w:p>
         </w:tc>
         <w:tc>
           <w:tcPr>
-            <w:tcW w:w="1536" w:type="dxa"/>
-          </w:tcPr>
-          <w:p>
-            <w:r>
+            <w:tcW w:w="1954" w:type="dxa"/>
+          </w:tcPr>
+          <w:p>
+            <w:pPr>
+              <w:rPr>
+                <w:rFonts w:ascii="Arial" w:hAnsi="Arial" w:cs="Arial"/>
+                <w:sz w:val="24"/>
+                <w:szCs w:val="24"/>
+              </w:rPr>
+            </w:pPr>
+            <w:r>
+              <w:rPr>
+                <w:rFonts w:ascii="Arial" w:hAnsi="Arial" w:cs="Arial"/>
+                <w:sz w:val="24"/>
+                <w:szCs w:val="24"/>
+              </w:rPr>
               <w:t>0</w:t>
             </w:r>
             <w:r>
+              <w:rPr>
+                <w:rFonts w:ascii="Arial" w:hAnsi="Arial" w:cs="Arial"/>
+                <w:sz w:val="24"/>
+                <w:szCs w:val="24"/>
+              </w:rPr>
               <w:t>1</w:t>
             </w:r>
           </w:p>
         </w:tc>
         <w:tc>
           <w:tcPr>
-            <w:tcW w:w="1364" w:type="dxa"/>
-          </w:tcPr>
-          <w:p>
-            <w:r>
+            <w:tcW w:w="1842" w:type="dxa"/>
+          </w:tcPr>
+          <w:p>
+            <w:pPr>
+              <w:rPr>
+                <w:rFonts w:ascii="Arial" w:hAnsi="Arial" w:cs="Arial"/>
+                <w:sz w:val="24"/>
+                <w:szCs w:val="24"/>
+              </w:rPr>
+            </w:pPr>
+            <w:r>
+              <w:rPr>
+                <w:rFonts w:ascii="Arial" w:hAnsi="Arial" w:cs="Arial"/>
+                <w:sz w:val="24"/>
+                <w:szCs w:val="24"/>
+              </w:rPr>
               <w:t>Ticket Selecteer pagina</w:t>
             </w:r>
           </w:p>
         </w:tc>
         <w:tc>
           <w:tcPr>
-            <w:tcW w:w="1774" w:type="dxa"/>
-          </w:tcPr>
-          <w:p/>
+            <w:tcW w:w="1083" w:type="dxa"/>
+          </w:tcPr>
+          <w:p>
+            <w:pPr>
+              <w:rPr>
+                <w:rFonts w:ascii="Arial" w:hAnsi="Arial" w:cs="Arial"/>
+                <w:sz w:val="24"/>
+                <w:szCs w:val="24"/>
+              </w:rPr>
+            </w:pPr>
+          </w:p>
         </w:tc>
       </w:tr>
       <w:tr>
         <w:tc>
           <w:tcPr>
-            <w:tcW w:w="2943" w:type="dxa"/>
-          </w:tcPr>
-          <w:p>
-            <w:pPr>
-              <w:rPr>
-                <w:rFonts w:ascii="Calibri" w:hAnsi="Calibri" w:cs="Calibri"/>
+            <w:tcW w:w="2825" w:type="dxa"/>
+          </w:tcPr>
+          <w:p>
+            <w:pPr>
+              <w:rPr>
+                <w:rFonts w:ascii="Arial" w:hAnsi="Arial" w:cs="Arial"/>
                 <w:color w:val="000000"/>
-              </w:rPr>
-            </w:pPr>
-            <w:r>
-              <w:rPr>
-                <w:rFonts w:ascii="Calibri" w:hAnsi="Calibri" w:cs="Calibri"/>
+                <w:sz w:val="24"/>
+                <w:szCs w:val="24"/>
+              </w:rPr>
+            </w:pPr>
+            <w:r>
+              <w:rPr>
+                <w:rFonts w:ascii="Arial" w:hAnsi="Arial" w:cs="Arial"/>
                 <w:color w:val="000000"/>
+                <w:sz w:val="24"/>
+                <w:szCs w:val="24"/>
               </w:rPr>
               <w:t>Gedetailleerde informatie per film</w:t>
             </w:r>
@@ -10150,57 +10399,105 @@
         </w:tc>
         <w:tc>
           <w:tcPr>
-            <w:tcW w:w="1399" w:type="dxa"/>
-          </w:tcPr>
-          <w:p>
-            <w:r>
+            <w:tcW w:w="1312" w:type="dxa"/>
+          </w:tcPr>
+          <w:p>
+            <w:pPr>
+              <w:rPr>
+                <w:rFonts w:ascii="Arial" w:hAnsi="Arial" w:cs="Arial"/>
+                <w:sz w:val="24"/>
+                <w:szCs w:val="24"/>
+              </w:rPr>
+            </w:pPr>
+            <w:r>
+              <w:rPr>
+                <w:rFonts w:ascii="Arial" w:hAnsi="Arial" w:cs="Arial"/>
+                <w:sz w:val="24"/>
+                <w:szCs w:val="24"/>
+              </w:rPr>
               <w:t>X</w:t>
             </w:r>
           </w:p>
         </w:tc>
         <w:tc>
           <w:tcPr>
-            <w:tcW w:w="1536" w:type="dxa"/>
-          </w:tcPr>
-          <w:p>
-            <w:r>
+            <w:tcW w:w="1954" w:type="dxa"/>
+          </w:tcPr>
+          <w:p>
+            <w:pPr>
+              <w:rPr>
+                <w:rFonts w:ascii="Arial" w:hAnsi="Arial" w:cs="Arial"/>
+                <w:sz w:val="24"/>
+                <w:szCs w:val="24"/>
+              </w:rPr>
+            </w:pPr>
+            <w:r>
+              <w:rPr>
+                <w:rFonts w:ascii="Arial" w:hAnsi="Arial" w:cs="Arial"/>
+                <w:sz w:val="24"/>
+                <w:szCs w:val="24"/>
+              </w:rPr>
               <w:t>09</w:t>
             </w:r>
           </w:p>
         </w:tc>
         <w:tc>
           <w:tcPr>
-            <w:tcW w:w="1364" w:type="dxa"/>
-          </w:tcPr>
-          <w:p>
-            <w:r>
+            <w:tcW w:w="1842" w:type="dxa"/>
+          </w:tcPr>
+          <w:p>
+            <w:pPr>
+              <w:rPr>
+                <w:rFonts w:ascii="Arial" w:hAnsi="Arial" w:cs="Arial"/>
+                <w:sz w:val="24"/>
+                <w:szCs w:val="24"/>
+              </w:rPr>
+            </w:pPr>
+            <w:r>
+              <w:rPr>
+                <w:rFonts w:ascii="Arial" w:hAnsi="Arial" w:cs="Arial"/>
+                <w:sz w:val="24"/>
+                <w:szCs w:val="24"/>
+              </w:rPr>
               <w:t>Detail pagina</w:t>
             </w:r>
           </w:p>
         </w:tc>
         <w:tc>
           <w:tcPr>
-            <w:tcW w:w="1774" w:type="dxa"/>
-          </w:tcPr>
-          <w:p/>
+            <w:tcW w:w="1083" w:type="dxa"/>
+          </w:tcPr>
+          <w:p>
+            <w:pPr>
+              <w:rPr>
+                <w:rFonts w:ascii="Arial" w:hAnsi="Arial" w:cs="Arial"/>
+                <w:sz w:val="24"/>
+                <w:szCs w:val="24"/>
+              </w:rPr>
+            </w:pPr>
+          </w:p>
         </w:tc>
       </w:tr>
       <w:tr>
         <w:tc>
           <w:tcPr>
-            <w:tcW w:w="2943" w:type="dxa"/>
-          </w:tcPr>
-          <w:p>
-            <w:pPr>
-              <w:rPr>
-                <w:rFonts w:ascii="Calibri" w:hAnsi="Calibri" w:cs="Calibri"/>
+            <w:tcW w:w="2825" w:type="dxa"/>
+          </w:tcPr>
+          <w:p>
+            <w:pPr>
+              <w:rPr>
+                <w:rFonts w:ascii="Arial" w:hAnsi="Arial" w:cs="Arial"/>
                 <w:color w:val="000000"/>
-              </w:rPr>
-            </w:pPr>
-            <w:r>
-              <w:rPr>
-                <w:rFonts w:ascii="Calibri" w:hAnsi="Calibri" w:cs="Calibri"/>
+                <w:sz w:val="24"/>
+                <w:szCs w:val="24"/>
+              </w:rPr>
+            </w:pPr>
+            <w:r>
+              <w:rPr>
+                <w:rFonts w:ascii="Arial" w:hAnsi="Arial" w:cs="Arial"/>
                 <w:color w:val="000000"/>
+                <w:sz w:val="24"/>
+                <w:szCs w:val="24"/>
               </w:rPr>
               <w:t>Grafische stoelselectie</w:t>
             </w:r>
@@ -10208,56 +10505,105 @@
         </w:tc>
         <w:tc>
           <w:tcPr>
-            <w:tcW w:w="1399" w:type="dxa"/>
-          </w:tcPr>
-          <w:p/>
-        </w:tc>
-        <w:tc>
-          <w:tcPr>
-            <w:tcW w:w="1536" w:type="dxa"/>
-          </w:tcPr>
-          <w:p>
-            <w:r>
+            <w:tcW w:w="1312" w:type="dxa"/>
+          </w:tcPr>
+          <w:p>
+            <w:pPr>
+              <w:rPr>
+                <w:rFonts w:ascii="Arial" w:hAnsi="Arial" w:cs="Arial"/>
+                <w:sz w:val="24"/>
+                <w:szCs w:val="24"/>
+              </w:rPr>
+            </w:pPr>
+          </w:p>
+        </w:tc>
+        <w:tc>
+          <w:tcPr>
+            <w:tcW w:w="1954" w:type="dxa"/>
+          </w:tcPr>
+          <w:p>
+            <w:pPr>
+              <w:rPr>
+                <w:rFonts w:ascii="Arial" w:hAnsi="Arial" w:cs="Arial"/>
+                <w:sz w:val="24"/>
+                <w:szCs w:val="24"/>
+              </w:rPr>
+            </w:pPr>
+            <w:r>
+              <w:rPr>
+                <w:rFonts w:ascii="Arial" w:hAnsi="Arial" w:cs="Arial"/>
+                <w:sz w:val="24"/>
+                <w:szCs w:val="24"/>
+              </w:rPr>
               <w:t>0</w:t>
             </w:r>
             <w:r>
+              <w:rPr>
+                <w:rFonts w:ascii="Arial" w:hAnsi="Arial" w:cs="Arial"/>
+                <w:sz w:val="24"/>
+                <w:szCs w:val="24"/>
+              </w:rPr>
               <w:t>5</w:t>
             </w:r>
           </w:p>
         </w:tc>
         <w:tc>
           <w:tcPr>
-            <w:tcW w:w="1364" w:type="dxa"/>
-          </w:tcPr>
-          <w:p>
-            <w:r>
+            <w:tcW w:w="1842" w:type="dxa"/>
+          </w:tcPr>
+          <w:p>
+            <w:pPr>
+              <w:rPr>
+                <w:rFonts w:ascii="Arial" w:hAnsi="Arial" w:cs="Arial"/>
+                <w:sz w:val="24"/>
+                <w:szCs w:val="24"/>
+              </w:rPr>
+            </w:pPr>
+            <w:r>
+              <w:rPr>
+                <w:rFonts w:ascii="Arial" w:hAnsi="Arial" w:cs="Arial"/>
+                <w:sz w:val="24"/>
+                <w:szCs w:val="24"/>
+              </w:rPr>
               <w:t>Stoel selecteer pagina</w:t>
             </w:r>
           </w:p>
         </w:tc>
         <w:tc>
           <w:tcPr>
-            <w:tcW w:w="1774" w:type="dxa"/>
-          </w:tcPr>
-          <w:p/>
+            <w:tcW w:w="1083" w:type="dxa"/>
+          </w:tcPr>
+          <w:p>
+            <w:pPr>
+              <w:rPr>
+                <w:rFonts w:ascii="Arial" w:hAnsi="Arial" w:cs="Arial"/>
+                <w:sz w:val="24"/>
+                <w:szCs w:val="24"/>
+              </w:rPr>
+            </w:pPr>
+          </w:p>
         </w:tc>
       </w:tr>
       <w:tr>
         <w:tc>
           <w:tcPr>
-            <w:tcW w:w="2943" w:type="dxa"/>
-          </w:tcPr>
-          <w:p>
-            <w:pPr>
-              <w:rPr>
-                <w:rFonts w:ascii="Calibri" w:hAnsi="Calibri" w:cs="Calibri"/>
+            <w:tcW w:w="2825" w:type="dxa"/>
+          </w:tcPr>
+          <w:p>
+            <w:pPr>
+              <w:rPr>
+                <w:rFonts w:ascii="Arial" w:hAnsi="Arial" w:cs="Arial"/>
                 <w:color w:val="000000"/>
-              </w:rPr>
-            </w:pPr>
-            <w:r>
-              <w:rPr>
-                <w:rFonts w:ascii="Calibri" w:hAnsi="Calibri" w:cs="Calibri"/>
+                <w:sz w:val="24"/>
+                <w:szCs w:val="24"/>
+              </w:rPr>
+            </w:pPr>
+            <w:r>
+              <w:rPr>
+                <w:rFonts w:ascii="Arial" w:hAnsi="Arial" w:cs="Arial"/>
                 <w:color w:val="000000"/>
+                <w:sz w:val="24"/>
+                <w:szCs w:val="24"/>
               </w:rPr>
               <w:t>Kaartje betalen</w:t>
             </w:r>
@@ -10265,57 +10611,105 @@
         </w:tc>
         <w:tc>
           <w:tcPr>
-            <w:tcW w:w="1399" w:type="dxa"/>
-          </w:tcPr>
-          <w:p>
-            <w:r>
+            <w:tcW w:w="1312" w:type="dxa"/>
+          </w:tcPr>
+          <w:p>
+            <w:pPr>
+              <w:rPr>
+                <w:rFonts w:ascii="Arial" w:hAnsi="Arial" w:cs="Arial"/>
+                <w:sz w:val="24"/>
+                <w:szCs w:val="24"/>
+              </w:rPr>
+            </w:pPr>
+            <w:r>
+              <w:rPr>
+                <w:rFonts w:ascii="Arial" w:hAnsi="Arial" w:cs="Arial"/>
+                <w:sz w:val="24"/>
+                <w:szCs w:val="24"/>
+              </w:rPr>
               <w:t>x</w:t>
             </w:r>
           </w:p>
         </w:tc>
         <w:tc>
           <w:tcPr>
-            <w:tcW w:w="1536" w:type="dxa"/>
-          </w:tcPr>
-          <w:p>
-            <w:r>
+            <w:tcW w:w="1954" w:type="dxa"/>
+          </w:tcPr>
+          <w:p>
+            <w:pPr>
+              <w:rPr>
+                <w:rFonts w:ascii="Arial" w:hAnsi="Arial" w:cs="Arial"/>
+                <w:sz w:val="24"/>
+                <w:szCs w:val="24"/>
+              </w:rPr>
+            </w:pPr>
+            <w:r>
+              <w:rPr>
+                <w:rFonts w:ascii="Arial" w:hAnsi="Arial" w:cs="Arial"/>
+                <w:sz w:val="24"/>
+                <w:szCs w:val="24"/>
+              </w:rPr>
               <w:t>06</w:t>
             </w:r>
           </w:p>
         </w:tc>
         <w:tc>
           <w:tcPr>
-            <w:tcW w:w="1364" w:type="dxa"/>
-          </w:tcPr>
-          <w:p>
-            <w:r>
+            <w:tcW w:w="1842" w:type="dxa"/>
+          </w:tcPr>
+          <w:p>
+            <w:pPr>
+              <w:rPr>
+                <w:rFonts w:ascii="Arial" w:hAnsi="Arial" w:cs="Arial"/>
+                <w:sz w:val="24"/>
+                <w:szCs w:val="24"/>
+              </w:rPr>
+            </w:pPr>
+            <w:r>
+              <w:rPr>
+                <w:rFonts w:ascii="Arial" w:hAnsi="Arial" w:cs="Arial"/>
+                <w:sz w:val="24"/>
+                <w:szCs w:val="24"/>
+              </w:rPr>
               <w:t>Betaalmethode pagina</w:t>
             </w:r>
           </w:p>
         </w:tc>
         <w:tc>
           <w:tcPr>
-            <w:tcW w:w="1774" w:type="dxa"/>
-          </w:tcPr>
-          <w:p/>
+            <w:tcW w:w="1083" w:type="dxa"/>
+          </w:tcPr>
+          <w:p>
+            <w:pPr>
+              <w:rPr>
+                <w:rFonts w:ascii="Arial" w:hAnsi="Arial" w:cs="Arial"/>
+                <w:sz w:val="24"/>
+                <w:szCs w:val="24"/>
+              </w:rPr>
+            </w:pPr>
+          </w:p>
         </w:tc>
       </w:tr>
       <w:tr>
         <w:tc>
           <w:tcPr>
-            <w:tcW w:w="2943" w:type="dxa"/>
-          </w:tcPr>
-          <w:p>
-            <w:pPr>
-              <w:rPr>
-                <w:rFonts w:ascii="Calibri" w:hAnsi="Calibri" w:cs="Calibri"/>
+            <w:tcW w:w="2825" w:type="dxa"/>
+          </w:tcPr>
+          <w:p>
+            <w:pPr>
+              <w:rPr>
+                <w:rFonts w:ascii="Arial" w:hAnsi="Arial" w:cs="Arial"/>
                 <w:color w:val="000000"/>
-              </w:rPr>
-            </w:pPr>
-            <w:r>
-              <w:rPr>
-                <w:rFonts w:ascii="Calibri" w:hAnsi="Calibri" w:cs="Calibri"/>
+                <w:sz w:val="24"/>
+                <w:szCs w:val="24"/>
+              </w:rPr>
+            </w:pPr>
+            <w:r>
+              <w:rPr>
+                <w:rFonts w:ascii="Arial" w:hAnsi="Arial" w:cs="Arial"/>
                 <w:color w:val="000000"/>
+                <w:sz w:val="24"/>
+                <w:szCs w:val="24"/>
               </w:rPr>
               <w:t>E-Ticket met aankoop informatie toegangsbewijs en QR-code</w:t>
             </w:r>
@@ -10323,49 +10717,89 @@
         </w:tc>
         <w:tc>
           <w:tcPr>
-            <w:tcW w:w="1399" w:type="dxa"/>
-          </w:tcPr>
-          <w:p/>
-        </w:tc>
-        <w:tc>
-          <w:tcPr>
-            <w:tcW w:w="1536" w:type="dxa"/>
-          </w:tcPr>
-          <w:p/>
-        </w:tc>
-        <w:tc>
-          <w:tcPr>
-            <w:tcW w:w="1364" w:type="dxa"/>
-          </w:tcPr>
-          <w:p>
-            <w:r>
+            <w:tcW w:w="1312" w:type="dxa"/>
+          </w:tcPr>
+          <w:p>
+            <w:pPr>
+              <w:rPr>
+                <w:rFonts w:ascii="Arial" w:hAnsi="Arial" w:cs="Arial"/>
+                <w:sz w:val="24"/>
+                <w:szCs w:val="24"/>
+              </w:rPr>
+            </w:pPr>
+          </w:p>
+        </w:tc>
+        <w:tc>
+          <w:tcPr>
+            <w:tcW w:w="1954" w:type="dxa"/>
+          </w:tcPr>
+          <w:p>
+            <w:pPr>
+              <w:rPr>
+                <w:rFonts w:ascii="Arial" w:hAnsi="Arial" w:cs="Arial"/>
+                <w:sz w:val="24"/>
+                <w:szCs w:val="24"/>
+              </w:rPr>
+            </w:pPr>
+          </w:p>
+        </w:tc>
+        <w:tc>
+          <w:tcPr>
+            <w:tcW w:w="1842" w:type="dxa"/>
+          </w:tcPr>
+          <w:p>
+            <w:pPr>
+              <w:rPr>
+                <w:rFonts w:ascii="Arial" w:hAnsi="Arial" w:cs="Arial"/>
+                <w:sz w:val="24"/>
+                <w:szCs w:val="24"/>
+              </w:rPr>
+            </w:pPr>
+            <w:r>
+              <w:rPr>
+                <w:rFonts w:ascii="Arial" w:hAnsi="Arial" w:cs="Arial"/>
+                <w:sz w:val="24"/>
+                <w:szCs w:val="24"/>
+              </w:rPr>
               <w:t>E-ticket pagina</w:t>
             </w:r>
           </w:p>
         </w:tc>
         <w:tc>
           <w:tcPr>
-            <w:tcW w:w="1774" w:type="dxa"/>
-          </w:tcPr>
-          <w:p/>
+            <w:tcW w:w="1083" w:type="dxa"/>
+          </w:tcPr>
+          <w:p>
+            <w:pPr>
+              <w:rPr>
+                <w:rFonts w:ascii="Arial" w:hAnsi="Arial" w:cs="Arial"/>
+                <w:sz w:val="24"/>
+                <w:szCs w:val="24"/>
+              </w:rPr>
+            </w:pPr>
+          </w:p>
         </w:tc>
       </w:tr>
       <w:tr>
         <w:tc>
           <w:tcPr>
-            <w:tcW w:w="2943" w:type="dxa"/>
-          </w:tcPr>
-          <w:p>
-            <w:pPr>
-              <w:rPr>
-                <w:rFonts w:ascii="Calibri" w:hAnsi="Calibri" w:cs="Calibri"/>
+            <w:tcW w:w="2825" w:type="dxa"/>
+          </w:tcPr>
+          <w:p>
+            <w:pPr>
+              <w:rPr>
+                <w:rFonts w:ascii="Arial" w:hAnsi="Arial" w:cs="Arial"/>
                 <w:color w:val="000000"/>
-              </w:rPr>
-            </w:pPr>
-            <w:r>
-              <w:rPr>
-                <w:rFonts w:ascii="Calibri" w:hAnsi="Calibri" w:cs="Calibri"/>
+                <w:sz w:val="24"/>
+                <w:szCs w:val="24"/>
+              </w:rPr>
+            </w:pPr>
+            <w:r>
+              <w:rPr>
+                <w:rFonts w:ascii="Arial" w:hAnsi="Arial" w:cs="Arial"/>
                 <w:color w:val="000000"/>
+                <w:sz w:val="24"/>
+                <w:szCs w:val="24"/>
               </w:rPr>
               <w:t>Beperkte selectie kaartjes per categorie bezoeker</w:t>
             </w:r>
@@ -10373,53 +10807,97 @@
         </w:tc>
         <w:tc>
           <w:tcPr>
-            <w:tcW w:w="1399" w:type="dxa"/>
-          </w:tcPr>
-          <w:p/>
-        </w:tc>
-        <w:tc>
-          <w:tcPr>
-            <w:tcW w:w="1536" w:type="dxa"/>
-          </w:tcPr>
-          <w:p>
-            <w:r>
+            <w:tcW w:w="1312" w:type="dxa"/>
+          </w:tcPr>
+          <w:p>
+            <w:pPr>
+              <w:rPr>
+                <w:rFonts w:ascii="Arial" w:hAnsi="Arial" w:cs="Arial"/>
+                <w:sz w:val="24"/>
+                <w:szCs w:val="24"/>
+              </w:rPr>
+            </w:pPr>
+          </w:p>
+        </w:tc>
+        <w:tc>
+          <w:tcPr>
+            <w:tcW w:w="1954" w:type="dxa"/>
+          </w:tcPr>
+          <w:p>
+            <w:pPr>
+              <w:rPr>
+                <w:rFonts w:ascii="Arial" w:hAnsi="Arial" w:cs="Arial"/>
+                <w:sz w:val="24"/>
+                <w:szCs w:val="24"/>
+              </w:rPr>
+            </w:pPr>
+            <w:r>
+              <w:rPr>
+                <w:rFonts w:ascii="Arial" w:hAnsi="Arial" w:cs="Arial"/>
+                <w:sz w:val="24"/>
+                <w:szCs w:val="24"/>
+              </w:rPr>
               <w:t>04</w:t>
             </w:r>
           </w:p>
         </w:tc>
         <w:tc>
           <w:tcPr>
-            <w:tcW w:w="1364" w:type="dxa"/>
-          </w:tcPr>
-          <w:p>
-            <w:r>
+            <w:tcW w:w="1842" w:type="dxa"/>
+          </w:tcPr>
+          <w:p>
+            <w:pPr>
+              <w:rPr>
+                <w:rFonts w:ascii="Arial" w:hAnsi="Arial" w:cs="Arial"/>
+                <w:sz w:val="24"/>
+                <w:szCs w:val="24"/>
+              </w:rPr>
+            </w:pPr>
+            <w:r>
+              <w:rPr>
+                <w:rFonts w:ascii="Arial" w:hAnsi="Arial" w:cs="Arial"/>
+                <w:sz w:val="24"/>
+                <w:szCs w:val="24"/>
+              </w:rPr>
               <w:t>Selecteer ticket pagina</w:t>
             </w:r>
           </w:p>
         </w:tc>
         <w:tc>
           <w:tcPr>
-            <w:tcW w:w="1774" w:type="dxa"/>
-          </w:tcPr>
-          <w:p/>
+            <w:tcW w:w="1083" w:type="dxa"/>
+          </w:tcPr>
+          <w:p>
+            <w:pPr>
+              <w:rPr>
+                <w:rFonts w:ascii="Arial" w:hAnsi="Arial" w:cs="Arial"/>
+                <w:sz w:val="24"/>
+                <w:szCs w:val="24"/>
+              </w:rPr>
+            </w:pPr>
+          </w:p>
         </w:tc>
       </w:tr>
       <w:tr>
         <w:tc>
           <w:tcPr>
-            <w:tcW w:w="2943" w:type="dxa"/>
-          </w:tcPr>
-          <w:p>
-            <w:pPr>
-              <w:rPr>
-                <w:rFonts w:ascii="Calibri" w:hAnsi="Calibri" w:cs="Calibri"/>
+            <w:tcW w:w="2825" w:type="dxa"/>
+          </w:tcPr>
+          <w:p>
+            <w:pPr>
+              <w:rPr>
+                <w:rFonts w:ascii="Arial" w:hAnsi="Arial" w:cs="Arial"/>
                 <w:color w:val="000000"/>
-              </w:rPr>
-            </w:pPr>
-            <w:r>
-              <w:rPr>
-                <w:rFonts w:ascii="Calibri" w:hAnsi="Calibri" w:cs="Calibri"/>
+                <w:sz w:val="24"/>
+                <w:szCs w:val="24"/>
+              </w:rPr>
+            </w:pPr>
+            <w:r>
+              <w:rPr>
+                <w:rFonts w:ascii="Arial" w:hAnsi="Arial" w:cs="Arial"/>
                 <w:color w:val="000000"/>
+                <w:sz w:val="24"/>
+                <w:szCs w:val="24"/>
               </w:rPr>
               <w:t>Filteren op genre</w:t>
             </w:r>
@@ -10427,57 +10905,105 @@
         </w:tc>
         <w:tc>
           <w:tcPr>
-            <w:tcW w:w="1399" w:type="dxa"/>
-          </w:tcPr>
-          <w:p>
-            <w:r>
+            <w:tcW w:w="1312" w:type="dxa"/>
+          </w:tcPr>
+          <w:p>
+            <w:pPr>
+              <w:rPr>
+                <w:rFonts w:ascii="Arial" w:hAnsi="Arial" w:cs="Arial"/>
+                <w:sz w:val="24"/>
+                <w:szCs w:val="24"/>
+              </w:rPr>
+            </w:pPr>
+            <w:r>
+              <w:rPr>
+                <w:rFonts w:ascii="Arial" w:hAnsi="Arial" w:cs="Arial"/>
+                <w:sz w:val="24"/>
+                <w:szCs w:val="24"/>
+              </w:rPr>
               <w:t>X</w:t>
             </w:r>
           </w:p>
         </w:tc>
         <w:tc>
           <w:tcPr>
-            <w:tcW w:w="1536" w:type="dxa"/>
-          </w:tcPr>
-          <w:p>
-            <w:r>
+            <w:tcW w:w="1954" w:type="dxa"/>
+          </w:tcPr>
+          <w:p>
+            <w:pPr>
+              <w:rPr>
+                <w:rFonts w:ascii="Arial" w:hAnsi="Arial" w:cs="Arial"/>
+                <w:sz w:val="24"/>
+                <w:szCs w:val="24"/>
+              </w:rPr>
+            </w:pPr>
+            <w:r>
+              <w:rPr>
+                <w:rFonts w:ascii="Arial" w:hAnsi="Arial" w:cs="Arial"/>
+                <w:sz w:val="24"/>
+                <w:szCs w:val="24"/>
+              </w:rPr>
               <w:t>02</w:t>
             </w:r>
           </w:p>
         </w:tc>
         <w:tc>
           <w:tcPr>
-            <w:tcW w:w="1364" w:type="dxa"/>
-          </w:tcPr>
-          <w:p>
-            <w:r>
+            <w:tcW w:w="1842" w:type="dxa"/>
+          </w:tcPr>
+          <w:p>
+            <w:pPr>
+              <w:rPr>
+                <w:rFonts w:ascii="Arial" w:hAnsi="Arial" w:cs="Arial"/>
+                <w:sz w:val="24"/>
+                <w:szCs w:val="24"/>
+              </w:rPr>
+            </w:pPr>
+            <w:r>
+              <w:rPr>
+                <w:rFonts w:ascii="Arial" w:hAnsi="Arial" w:cs="Arial"/>
+                <w:sz w:val="24"/>
+                <w:szCs w:val="24"/>
+              </w:rPr>
               <w:t>Hoofdpagina</w:t>
             </w:r>
           </w:p>
         </w:tc>
         <w:tc>
           <w:tcPr>
-            <w:tcW w:w="1774" w:type="dxa"/>
-          </w:tcPr>
-          <w:p/>
+            <w:tcW w:w="1083" w:type="dxa"/>
+          </w:tcPr>
+          <w:p>
+            <w:pPr>
+              <w:rPr>
+                <w:rFonts w:ascii="Arial" w:hAnsi="Arial" w:cs="Arial"/>
+                <w:sz w:val="24"/>
+                <w:szCs w:val="24"/>
+              </w:rPr>
+            </w:pPr>
+          </w:p>
         </w:tc>
       </w:tr>
       <w:tr>
         <w:tc>
           <w:tcPr>
-            <w:tcW w:w="2943" w:type="dxa"/>
-          </w:tcPr>
-          <w:p>
-            <w:pPr>
-              <w:rPr>
-                <w:rFonts w:ascii="Calibri" w:hAnsi="Calibri" w:cs="Calibri"/>
+            <w:tcW w:w="2825" w:type="dxa"/>
+          </w:tcPr>
+          <w:p>
+            <w:pPr>
+              <w:rPr>
+                <w:rFonts w:ascii="Arial" w:hAnsi="Arial" w:cs="Arial"/>
                 <w:color w:val="000000"/>
-              </w:rPr>
-            </w:pPr>
-            <w:r>
-              <w:rPr>
-                <w:rFonts w:ascii="Calibri" w:hAnsi="Calibri" w:cs="Calibri"/>
+                <w:sz w:val="24"/>
+                <w:szCs w:val="24"/>
+              </w:rPr>
+            </w:pPr>
+            <w:r>
+              <w:rPr>
+                <w:rFonts w:ascii="Arial" w:hAnsi="Arial" w:cs="Arial"/>
                 <w:color w:val="000000"/>
+                <w:sz w:val="24"/>
+                <w:szCs w:val="24"/>
               </w:rPr>
               <w:t>Filter selecteren</w:t>
             </w:r>
@@ -10485,45 +11011,81 @@
         </w:tc>
         <w:tc>
           <w:tcPr>
-            <w:tcW w:w="1399" w:type="dxa"/>
-          </w:tcPr>
-          <w:p/>
-        </w:tc>
-        <w:tc>
-          <w:tcPr>
-            <w:tcW w:w="1536" w:type="dxa"/>
-          </w:tcPr>
-          <w:p/>
-        </w:tc>
-        <w:tc>
-          <w:tcPr>
-            <w:tcW w:w="1364" w:type="dxa"/>
-          </w:tcPr>
-          <w:p/>
-        </w:tc>
-        <w:tc>
-          <w:tcPr>
-            <w:tcW w:w="1774" w:type="dxa"/>
-          </w:tcPr>
-          <w:p/>
+            <w:tcW w:w="1312" w:type="dxa"/>
+          </w:tcPr>
+          <w:p>
+            <w:pPr>
+              <w:rPr>
+                <w:rFonts w:ascii="Arial" w:hAnsi="Arial" w:cs="Arial"/>
+                <w:sz w:val="24"/>
+                <w:szCs w:val="24"/>
+              </w:rPr>
+            </w:pPr>
+          </w:p>
+        </w:tc>
+        <w:tc>
+          <w:tcPr>
+            <w:tcW w:w="1954" w:type="dxa"/>
+          </w:tcPr>
+          <w:p>
+            <w:pPr>
+              <w:rPr>
+                <w:rFonts w:ascii="Arial" w:hAnsi="Arial" w:cs="Arial"/>
+                <w:sz w:val="24"/>
+                <w:szCs w:val="24"/>
+              </w:rPr>
+            </w:pPr>
+          </w:p>
+        </w:tc>
+        <w:tc>
+          <w:tcPr>
+            <w:tcW w:w="1842" w:type="dxa"/>
+          </w:tcPr>
+          <w:p>
+            <w:pPr>
+              <w:rPr>
+                <w:rFonts w:ascii="Arial" w:hAnsi="Arial" w:cs="Arial"/>
+                <w:sz w:val="24"/>
+                <w:szCs w:val="24"/>
+              </w:rPr>
+            </w:pPr>
+          </w:p>
+        </w:tc>
+        <w:tc>
+          <w:tcPr>
+            <w:tcW w:w="1083" w:type="dxa"/>
+          </w:tcPr>
+          <w:p>
+            <w:pPr>
+              <w:rPr>
+                <w:rFonts w:ascii="Arial" w:hAnsi="Arial" w:cs="Arial"/>
+                <w:sz w:val="24"/>
+                <w:szCs w:val="24"/>
+              </w:rPr>
+            </w:pPr>
+          </w:p>
         </w:tc>
       </w:tr>
       <w:tr>
         <w:tc>
           <w:tcPr>
-            <w:tcW w:w="2943" w:type="dxa"/>
-          </w:tcPr>
-          <w:p>
-            <w:pPr>
-              <w:rPr>
-                <w:rFonts w:ascii="Calibri" w:hAnsi="Calibri" w:cs="Calibri"/>
+            <w:tcW w:w="2825" w:type="dxa"/>
+          </w:tcPr>
+          <w:p>
+            <w:pPr>
+              <w:rPr>
+                <w:rFonts w:ascii="Arial" w:hAnsi="Arial" w:cs="Arial"/>
                 <w:color w:val="000000"/>
-              </w:rPr>
-            </w:pPr>
-            <w:r>
-              <w:rPr>
-                <w:rFonts w:ascii="Calibri" w:hAnsi="Calibri" w:cs="Calibri"/>
+                <w:sz w:val="24"/>
+                <w:szCs w:val="24"/>
+              </w:rPr>
+            </w:pPr>
+            <w:r>
+              <w:rPr>
+                <w:rFonts w:ascii="Arial" w:hAnsi="Arial" w:cs="Arial"/>
                 <w:color w:val="000000"/>
+                <w:sz w:val="24"/>
+                <w:szCs w:val="24"/>
               </w:rPr>
               <w:t>Bioscoop contact scherm</w:t>
             </w:r>
@@ -10531,57 +11093,105 @@
         </w:tc>
         <w:tc>
           <w:tcPr>
-            <w:tcW w:w="1399" w:type="dxa"/>
-          </w:tcPr>
-          <w:p>
-            <w:r>
+            <w:tcW w:w="1312" w:type="dxa"/>
+          </w:tcPr>
+          <w:p>
+            <w:pPr>
+              <w:rPr>
+                <w:rFonts w:ascii="Arial" w:hAnsi="Arial" w:cs="Arial"/>
+                <w:sz w:val="24"/>
+                <w:szCs w:val="24"/>
+              </w:rPr>
+            </w:pPr>
+            <w:r>
+              <w:rPr>
+                <w:rFonts w:ascii="Arial" w:hAnsi="Arial" w:cs="Arial"/>
+                <w:sz w:val="24"/>
+                <w:szCs w:val="24"/>
+              </w:rPr>
               <w:t>X</w:t>
             </w:r>
           </w:p>
         </w:tc>
         <w:tc>
           <w:tcPr>
-            <w:tcW w:w="1536" w:type="dxa"/>
-          </w:tcPr>
-          <w:p>
-            <w:r>
+            <w:tcW w:w="1954" w:type="dxa"/>
+          </w:tcPr>
+          <w:p>
+            <w:pPr>
+              <w:rPr>
+                <w:rFonts w:ascii="Arial" w:hAnsi="Arial" w:cs="Arial"/>
+                <w:sz w:val="24"/>
+                <w:szCs w:val="24"/>
+              </w:rPr>
+            </w:pPr>
+            <w:r>
+              <w:rPr>
+                <w:rFonts w:ascii="Arial" w:hAnsi="Arial" w:cs="Arial"/>
+                <w:sz w:val="24"/>
+                <w:szCs w:val="24"/>
+              </w:rPr>
               <w:t>07</w:t>
             </w:r>
           </w:p>
         </w:tc>
         <w:tc>
           <w:tcPr>
-            <w:tcW w:w="1364" w:type="dxa"/>
-          </w:tcPr>
-          <w:p>
-            <w:r>
+            <w:tcW w:w="1842" w:type="dxa"/>
+          </w:tcPr>
+          <w:p>
+            <w:pPr>
+              <w:rPr>
+                <w:rFonts w:ascii="Arial" w:hAnsi="Arial" w:cs="Arial"/>
+                <w:sz w:val="24"/>
+                <w:szCs w:val="24"/>
+              </w:rPr>
+            </w:pPr>
+            <w:r>
+              <w:rPr>
+                <w:rFonts w:ascii="Arial" w:hAnsi="Arial" w:cs="Arial"/>
+                <w:sz w:val="24"/>
+                <w:szCs w:val="24"/>
+              </w:rPr>
               <w:t>Over ons pagina</w:t>
             </w:r>
           </w:p>
         </w:tc>
         <w:tc>
           <w:tcPr>
-            <w:tcW w:w="1774" w:type="dxa"/>
-          </w:tcPr>
-          <w:p/>
+            <w:tcW w:w="1083" w:type="dxa"/>
+          </w:tcPr>
+          <w:p>
+            <w:pPr>
+              <w:rPr>
+                <w:rFonts w:ascii="Arial" w:hAnsi="Arial" w:cs="Arial"/>
+                <w:sz w:val="24"/>
+                <w:szCs w:val="24"/>
+              </w:rPr>
+            </w:pPr>
+          </w:p>
         </w:tc>
       </w:tr>
       <w:tr>
         <w:tc>
           <w:tcPr>
-            <w:tcW w:w="2943" w:type="dxa"/>
-          </w:tcPr>
-          <w:p>
-            <w:pPr>
-              <w:rPr>
-                <w:rFonts w:ascii="Calibri" w:hAnsi="Calibri" w:cs="Calibri"/>
+            <w:tcW w:w="2825" w:type="dxa"/>
+          </w:tcPr>
+          <w:p>
+            <w:pPr>
+              <w:rPr>
+                <w:rFonts w:ascii="Arial" w:hAnsi="Arial" w:cs="Arial"/>
                 <w:color w:val="000000"/>
-              </w:rPr>
-            </w:pPr>
-            <w:r>
-              <w:rPr>
-                <w:rFonts w:ascii="Calibri" w:hAnsi="Calibri" w:cs="Calibri"/>
+                <w:sz w:val="24"/>
+                <w:szCs w:val="24"/>
+              </w:rPr>
+            </w:pPr>
+            <w:r>
+              <w:rPr>
+                <w:rFonts w:ascii="Arial" w:hAnsi="Arial" w:cs="Arial"/>
                 <w:color w:val="000000"/>
+                <w:sz w:val="24"/>
+                <w:szCs w:val="24"/>
               </w:rPr>
               <w:t>Routebeschrijving naar bioscoop</w:t>
             </w:r>
@@ -10589,76 +11199,168 @@
         </w:tc>
         <w:tc>
           <w:tcPr>
-            <w:tcW w:w="1399" w:type="dxa"/>
-          </w:tcPr>
-          <w:p>
-            <w:r>
+            <w:tcW w:w="1312" w:type="dxa"/>
+          </w:tcPr>
+          <w:p>
+            <w:pPr>
+              <w:rPr>
+                <w:rFonts w:ascii="Arial" w:hAnsi="Arial" w:cs="Arial"/>
+                <w:sz w:val="24"/>
+                <w:szCs w:val="24"/>
+              </w:rPr>
+            </w:pPr>
+            <w:r>
+              <w:rPr>
+                <w:rFonts w:ascii="Arial" w:hAnsi="Arial" w:cs="Arial"/>
+                <w:sz w:val="24"/>
+                <w:szCs w:val="24"/>
+              </w:rPr>
               <w:t>X</w:t>
             </w:r>
           </w:p>
         </w:tc>
         <w:tc>
           <w:tcPr>
-            <w:tcW w:w="1536" w:type="dxa"/>
-          </w:tcPr>
-          <w:p>
-            <w:r>
+            <w:tcW w:w="1954" w:type="dxa"/>
+          </w:tcPr>
+          <w:p>
+            <w:pPr>
+              <w:rPr>
+                <w:rFonts w:ascii="Arial" w:hAnsi="Arial" w:cs="Arial"/>
+                <w:sz w:val="24"/>
+                <w:szCs w:val="24"/>
+              </w:rPr>
+            </w:pPr>
+            <w:r>
+              <w:rPr>
+                <w:rFonts w:ascii="Arial" w:hAnsi="Arial" w:cs="Arial"/>
+                <w:sz w:val="24"/>
+                <w:szCs w:val="24"/>
+              </w:rPr>
               <w:t>08</w:t>
             </w:r>
           </w:p>
         </w:tc>
         <w:tc>
           <w:tcPr>
-            <w:tcW w:w="1364" w:type="dxa"/>
-          </w:tcPr>
-          <w:p>
-            <w:r>
+            <w:tcW w:w="1842" w:type="dxa"/>
+          </w:tcPr>
+          <w:p>
+            <w:pPr>
+              <w:rPr>
+                <w:rFonts w:ascii="Arial" w:hAnsi="Arial" w:cs="Arial"/>
+                <w:sz w:val="24"/>
+                <w:szCs w:val="24"/>
+              </w:rPr>
+            </w:pPr>
+            <w:r>
+              <w:rPr>
+                <w:rFonts w:ascii="Arial" w:hAnsi="Arial" w:cs="Arial"/>
+                <w:sz w:val="24"/>
+                <w:szCs w:val="24"/>
+              </w:rPr>
               <w:t>Over ons pagina</w:t>
             </w:r>
           </w:p>
         </w:tc>
         <w:tc>
           <w:tcPr>
-            <w:tcW w:w="1774" w:type="dxa"/>
-          </w:tcPr>
-          <w:p/>
+            <w:tcW w:w="1083" w:type="dxa"/>
+          </w:tcPr>
+          <w:p>
+            <w:pPr>
+              <w:rPr>
+                <w:rFonts w:ascii="Arial" w:hAnsi="Arial" w:cs="Arial"/>
+                <w:sz w:val="24"/>
+                <w:szCs w:val="24"/>
+              </w:rPr>
+            </w:pPr>
+          </w:p>
         </w:tc>
       </w:tr>
       <w:tr>
         <w:tc>
           <w:tcPr>
-            <w:tcW w:w="2943" w:type="dxa"/>
-          </w:tcPr>
-          <w:p>
-            <w:r>
+            <w:tcW w:w="2825" w:type="dxa"/>
+          </w:tcPr>
+          <w:p>
+            <w:pPr>
+              <w:rPr>
+                <w:rFonts w:ascii="Arial" w:hAnsi="Arial" w:cs="Arial"/>
+                <w:sz w:val="24"/>
+                <w:szCs w:val="24"/>
+              </w:rPr>
+            </w:pPr>
+            <w:r>
+              <w:rPr>
+                <w:rFonts w:ascii="Arial" w:hAnsi="Arial" w:cs="Arial"/>
+                <w:sz w:val="24"/>
+                <w:szCs w:val="24"/>
+              </w:rPr>
               <w:t>Favorieten opslaan</w:t>
             </w:r>
           </w:p>
         </w:tc>
         <w:tc>
           <w:tcPr>
-            <w:tcW w:w="1399" w:type="dxa"/>
-          </w:tcPr>
-          <w:p/>
-        </w:tc>
-        <w:tc>
-          <w:tcPr>
-            <w:tcW w:w="1536" w:type="dxa"/>
-          </w:tcPr>
-          <w:p/>
-        </w:tc>
-        <w:tc>
-          <w:tcPr>
-            <w:tcW w:w="1364" w:type="dxa"/>
-          </w:tcPr>
-          <w:p/>
-        </w:tc>
-        <w:tc>
-          <w:tcPr>
-            <w:tcW w:w="1774" w:type="dxa"/>
-          </w:tcPr>
-          <w:p>
-            <w:r>
+            <w:tcW w:w="1312" w:type="dxa"/>
+          </w:tcPr>
+          <w:p>
+            <w:pPr>
+              <w:rPr>
+                <w:rFonts w:ascii="Arial" w:hAnsi="Arial" w:cs="Arial"/>
+                <w:sz w:val="24"/>
+                <w:szCs w:val="24"/>
+              </w:rPr>
+            </w:pPr>
+          </w:p>
+        </w:tc>
+        <w:tc>
+          <w:tcPr>
+            <w:tcW w:w="1954" w:type="dxa"/>
+          </w:tcPr>
+          <w:p>
+            <w:pPr>
+              <w:rPr>
+                <w:rFonts w:ascii="Arial" w:hAnsi="Arial" w:cs="Arial"/>
+                <w:sz w:val="24"/>
+                <w:szCs w:val="24"/>
+              </w:rPr>
+            </w:pPr>
+          </w:p>
+        </w:tc>
+        <w:tc>
+          <w:tcPr>
+            <w:tcW w:w="1842" w:type="dxa"/>
+          </w:tcPr>
+          <w:p>
+            <w:pPr>
+              <w:rPr>
+                <w:rFonts w:ascii="Arial" w:hAnsi="Arial" w:cs="Arial"/>
+                <w:sz w:val="24"/>
+                <w:szCs w:val="24"/>
+              </w:rPr>
+            </w:pPr>
+          </w:p>
+        </w:tc>
+        <w:tc>
+          <w:tcPr>
+            <w:tcW w:w="1083" w:type="dxa"/>
+          </w:tcPr>
+          <w:p>
+            <w:pPr>
+              <w:rPr>
+                <w:rFonts w:ascii="Arial" w:hAnsi="Arial" w:cs="Arial"/>
+                <w:sz w:val="24"/>
+                <w:szCs w:val="24"/>
+              </w:rPr>
+            </w:pPr>
+            <w:r>
+              <w:rPr>
+                <w:rFonts w:ascii="Arial" w:hAnsi="Arial" w:cs="Arial"/>
+                <w:sz w:val="24"/>
+                <w:szCs w:val="24"/>
+              </w:rPr>
               <w:t>X</w:t>
             </w:r>
           </w:p>
@@ -12668,7 +13370,7 @@
 </file>
 
 <file path=customXml/itemProps2.xml><?xml version="1.0" encoding="utf-8"?>
-<ds:datastoreItem xmlns:ds="http://schemas.openxmlformats.org/officeDocument/2006/customXml" ds:itemID="{07227771-FC1C-4E78-9504-30CE99B4B118}">
+<ds:datastoreItem xmlns:ds="http://schemas.openxmlformats.org/officeDocument/2006/customXml" ds:itemID="{32BF14EF-D379-4A79-8CFE-CEEA22451900}">
   <ds:schemaRefs>
     <ds:schemaRef ds:uri="http://schemas.openxmlformats.org/officeDocument/2006/bibliography"/>
   </ds:schemaRefs>

</xml_diff>